<commit_message>
push changes to tech_note
</commit_message>
<xml_diff>
--- a/Tech_Note/Docker.docx
+++ b/Tech_Note/Docker.docx
@@ -142,8 +142,6 @@
           <w:t> etc/ bin/ and lib/</w:t>
         </w:r>
       </w:hyperlink>
-      <w:bookmarkStart w:id="0" w:name="_GoBack"/>
-      <w:bookmarkEnd w:id="0"/>
     </w:p>
     <w:p>
       <w:pPr>
@@ -255,6 +253,692 @@
       </w:r>
     </w:p>
     <w:p/>
+    <w:p/>
+    <w:p>
+      <w:r>
+        <w:rPr>
+          <w:noProof/>
+        </w:rPr>
+        <w:lastRenderedPageBreak/>
+        <w:drawing>
+          <wp:inline distT="0" distB="0" distL="0" distR="0" wp14:anchorId="4521EA85" wp14:editId="5FB46A32">
+            <wp:extent cx="5731510" cy="3223974"/>
+            <wp:effectExtent l="0" t="0" r="2540" b="0"/>
+            <wp:docPr id="2" name="Picture 2"/>
+            <wp:cNvGraphicFramePr>
+              <a:graphicFrameLocks xmlns:a="http://schemas.openxmlformats.org/drawingml/2006/main" noChangeAspect="1"/>
+            </wp:cNvGraphicFramePr>
+            <a:graphic xmlns:a="http://schemas.openxmlformats.org/drawingml/2006/main">
+              <a:graphicData uri="http://schemas.openxmlformats.org/drawingml/2006/picture">
+                <pic:pic xmlns:pic="http://schemas.openxmlformats.org/drawingml/2006/picture">
+                  <pic:nvPicPr>
+                    <pic:cNvPr id="0" name="Picture 1"/>
+                    <pic:cNvPicPr>
+                      <a:picLocks noChangeAspect="1" noChangeArrowheads="1"/>
+                    </pic:cNvPicPr>
+                  </pic:nvPicPr>
+                  <pic:blipFill>
+                    <a:blip r:embed="rId10" cstate="print">
+                      <a:extLst>
+                        <a:ext uri="{28A0092B-C50C-407E-A947-70E740481C1C}">
+                          <a14:useLocalDpi xmlns:a14="http://schemas.microsoft.com/office/drawing/2010/main" val="0"/>
+                        </a:ext>
+                      </a:extLst>
+                    </a:blip>
+                    <a:srcRect/>
+                    <a:stretch>
+                      <a:fillRect/>
+                    </a:stretch>
+                  </pic:blipFill>
+                  <pic:spPr bwMode="auto">
+                    <a:xfrm>
+                      <a:off x="0" y="0"/>
+                      <a:ext cx="5731510" cy="3223974"/>
+                    </a:xfrm>
+                    <a:prstGeom prst="rect">
+                      <a:avLst/>
+                    </a:prstGeom>
+                    <a:noFill/>
+                    <a:ln>
+                      <a:noFill/>
+                    </a:ln>
+                  </pic:spPr>
+                </pic:pic>
+              </a:graphicData>
+            </a:graphic>
+          </wp:inline>
+        </w:drawing>
+      </w:r>
+    </w:p>
+    <w:p/>
+    <w:p>
+      <w:r>
+        <w:rPr>
+          <w:noProof/>
+        </w:rPr>
+        <w:drawing>
+          <wp:inline distT="0" distB="0" distL="0" distR="0" wp14:anchorId="160E4DFE" wp14:editId="16FFE6AA">
+            <wp:extent cx="5731510" cy="3223974"/>
+            <wp:effectExtent l="0" t="0" r="2540" b="0"/>
+            <wp:docPr id="4" name="Picture 4"/>
+            <wp:cNvGraphicFramePr>
+              <a:graphicFrameLocks xmlns:a="http://schemas.openxmlformats.org/drawingml/2006/main" noChangeAspect="1"/>
+            </wp:cNvGraphicFramePr>
+            <a:graphic xmlns:a="http://schemas.openxmlformats.org/drawingml/2006/main">
+              <a:graphicData uri="http://schemas.openxmlformats.org/drawingml/2006/picture">
+                <pic:pic xmlns:pic="http://schemas.openxmlformats.org/drawingml/2006/picture">
+                  <pic:nvPicPr>
+                    <pic:cNvPr id="0" name="Picture 3"/>
+                    <pic:cNvPicPr>
+                      <a:picLocks noChangeAspect="1" noChangeArrowheads="1"/>
+                    </pic:cNvPicPr>
+                  </pic:nvPicPr>
+                  <pic:blipFill>
+                    <a:blip r:embed="rId11" cstate="print">
+                      <a:extLst>
+                        <a:ext uri="{28A0092B-C50C-407E-A947-70E740481C1C}">
+                          <a14:useLocalDpi xmlns:a14="http://schemas.microsoft.com/office/drawing/2010/main" val="0"/>
+                        </a:ext>
+                      </a:extLst>
+                    </a:blip>
+                    <a:srcRect/>
+                    <a:stretch>
+                      <a:fillRect/>
+                    </a:stretch>
+                  </pic:blipFill>
+                  <pic:spPr bwMode="auto">
+                    <a:xfrm>
+                      <a:off x="0" y="0"/>
+                      <a:ext cx="5731510" cy="3223974"/>
+                    </a:xfrm>
+                    <a:prstGeom prst="rect">
+                      <a:avLst/>
+                    </a:prstGeom>
+                    <a:noFill/>
+                    <a:ln>
+                      <a:noFill/>
+                    </a:ln>
+                  </pic:spPr>
+                </pic:pic>
+              </a:graphicData>
+            </a:graphic>
+          </wp:inline>
+        </w:drawing>
+      </w:r>
+    </w:p>
+    <w:p>
+      <w:r>
+        <w:rPr>
+          <w:noProof/>
+        </w:rPr>
+        <w:lastRenderedPageBreak/>
+        <w:drawing>
+          <wp:inline distT="0" distB="0" distL="0" distR="0" wp14:anchorId="3C876017" wp14:editId="659A35FA">
+            <wp:extent cx="5731510" cy="3223974"/>
+            <wp:effectExtent l="0" t="0" r="2540" b="0"/>
+            <wp:docPr id="5" name="Picture 5"/>
+            <wp:cNvGraphicFramePr>
+              <a:graphicFrameLocks xmlns:a="http://schemas.openxmlformats.org/drawingml/2006/main" noChangeAspect="1"/>
+            </wp:cNvGraphicFramePr>
+            <a:graphic xmlns:a="http://schemas.openxmlformats.org/drawingml/2006/main">
+              <a:graphicData uri="http://schemas.openxmlformats.org/drawingml/2006/picture">
+                <pic:pic xmlns:pic="http://schemas.openxmlformats.org/drawingml/2006/picture">
+                  <pic:nvPicPr>
+                    <pic:cNvPr id="0" name="Picture 5"/>
+                    <pic:cNvPicPr>
+                      <a:picLocks noChangeAspect="1" noChangeArrowheads="1"/>
+                    </pic:cNvPicPr>
+                  </pic:nvPicPr>
+                  <pic:blipFill>
+                    <a:blip r:embed="rId12" cstate="print">
+                      <a:extLst>
+                        <a:ext uri="{28A0092B-C50C-407E-A947-70E740481C1C}">
+                          <a14:useLocalDpi xmlns:a14="http://schemas.microsoft.com/office/drawing/2010/main" val="0"/>
+                        </a:ext>
+                      </a:extLst>
+                    </a:blip>
+                    <a:srcRect/>
+                    <a:stretch>
+                      <a:fillRect/>
+                    </a:stretch>
+                  </pic:blipFill>
+                  <pic:spPr bwMode="auto">
+                    <a:xfrm>
+                      <a:off x="0" y="0"/>
+                      <a:ext cx="5731510" cy="3223974"/>
+                    </a:xfrm>
+                    <a:prstGeom prst="rect">
+                      <a:avLst/>
+                    </a:prstGeom>
+                    <a:noFill/>
+                    <a:ln>
+                      <a:noFill/>
+                    </a:ln>
+                  </pic:spPr>
+                </pic:pic>
+              </a:graphicData>
+            </a:graphic>
+          </wp:inline>
+        </w:drawing>
+      </w:r>
+    </w:p>
+    <w:p>
+      <w:r>
+        <w:rPr>
+          <w:noProof/>
+        </w:rPr>
+        <w:drawing>
+          <wp:inline distT="0" distB="0" distL="0" distR="0" wp14:anchorId="4EE5ED30" wp14:editId="1C5C02F1">
+            <wp:extent cx="5731510" cy="3223974"/>
+            <wp:effectExtent l="0" t="0" r="2540" b="0"/>
+            <wp:docPr id="6" name="Picture 6"/>
+            <wp:cNvGraphicFramePr>
+              <a:graphicFrameLocks xmlns:a="http://schemas.openxmlformats.org/drawingml/2006/main" noChangeAspect="1"/>
+            </wp:cNvGraphicFramePr>
+            <a:graphic xmlns:a="http://schemas.openxmlformats.org/drawingml/2006/main">
+              <a:graphicData uri="http://schemas.openxmlformats.org/drawingml/2006/picture">
+                <pic:pic xmlns:pic="http://schemas.openxmlformats.org/drawingml/2006/picture">
+                  <pic:nvPicPr>
+                    <pic:cNvPr id="0" name="Picture 7"/>
+                    <pic:cNvPicPr>
+                      <a:picLocks noChangeAspect="1" noChangeArrowheads="1"/>
+                    </pic:cNvPicPr>
+                  </pic:nvPicPr>
+                  <pic:blipFill>
+                    <a:blip r:embed="rId13" cstate="print">
+                      <a:extLst>
+                        <a:ext uri="{28A0092B-C50C-407E-A947-70E740481C1C}">
+                          <a14:useLocalDpi xmlns:a14="http://schemas.microsoft.com/office/drawing/2010/main" val="0"/>
+                        </a:ext>
+                      </a:extLst>
+                    </a:blip>
+                    <a:srcRect/>
+                    <a:stretch>
+                      <a:fillRect/>
+                    </a:stretch>
+                  </pic:blipFill>
+                  <pic:spPr bwMode="auto">
+                    <a:xfrm>
+                      <a:off x="0" y="0"/>
+                      <a:ext cx="5731510" cy="3223974"/>
+                    </a:xfrm>
+                    <a:prstGeom prst="rect">
+                      <a:avLst/>
+                    </a:prstGeom>
+                    <a:noFill/>
+                    <a:ln>
+                      <a:noFill/>
+                    </a:ln>
+                  </pic:spPr>
+                </pic:pic>
+              </a:graphicData>
+            </a:graphic>
+          </wp:inline>
+        </w:drawing>
+      </w:r>
+    </w:p>
+    <w:p>
+      <w:r>
+        <w:rPr>
+          <w:noProof/>
+        </w:rPr>
+        <w:lastRenderedPageBreak/>
+        <w:drawing>
+          <wp:inline distT="0" distB="0" distL="0" distR="0" wp14:anchorId="6C074BD4" wp14:editId="4207D395">
+            <wp:extent cx="5731510" cy="3223974"/>
+            <wp:effectExtent l="0" t="0" r="2540" b="0"/>
+            <wp:docPr id="9" name="Picture 9"/>
+            <wp:cNvGraphicFramePr>
+              <a:graphicFrameLocks xmlns:a="http://schemas.openxmlformats.org/drawingml/2006/main" noChangeAspect="1"/>
+            </wp:cNvGraphicFramePr>
+            <a:graphic xmlns:a="http://schemas.openxmlformats.org/drawingml/2006/main">
+              <a:graphicData uri="http://schemas.openxmlformats.org/drawingml/2006/picture">
+                <pic:pic xmlns:pic="http://schemas.openxmlformats.org/drawingml/2006/picture">
+                  <pic:nvPicPr>
+                    <pic:cNvPr id="0" name="Picture 13"/>
+                    <pic:cNvPicPr>
+                      <a:picLocks noChangeAspect="1" noChangeArrowheads="1"/>
+                    </pic:cNvPicPr>
+                  </pic:nvPicPr>
+                  <pic:blipFill>
+                    <a:blip r:embed="rId14" cstate="print">
+                      <a:extLst>
+                        <a:ext uri="{28A0092B-C50C-407E-A947-70E740481C1C}">
+                          <a14:useLocalDpi xmlns:a14="http://schemas.microsoft.com/office/drawing/2010/main" val="0"/>
+                        </a:ext>
+                      </a:extLst>
+                    </a:blip>
+                    <a:srcRect/>
+                    <a:stretch>
+                      <a:fillRect/>
+                    </a:stretch>
+                  </pic:blipFill>
+                  <pic:spPr bwMode="auto">
+                    <a:xfrm>
+                      <a:off x="0" y="0"/>
+                      <a:ext cx="5731510" cy="3223974"/>
+                    </a:xfrm>
+                    <a:prstGeom prst="rect">
+                      <a:avLst/>
+                    </a:prstGeom>
+                    <a:noFill/>
+                    <a:ln>
+                      <a:noFill/>
+                    </a:ln>
+                  </pic:spPr>
+                </pic:pic>
+              </a:graphicData>
+            </a:graphic>
+          </wp:inline>
+        </w:drawing>
+      </w:r>
+    </w:p>
+    <w:p>
+      <w:r>
+        <w:rPr>
+          <w:noProof/>
+        </w:rPr>
+        <w:drawing>
+          <wp:inline distT="0" distB="0" distL="0" distR="0" wp14:anchorId="23F48166" wp14:editId="796D3B9F">
+            <wp:extent cx="5731510" cy="3223974"/>
+            <wp:effectExtent l="0" t="0" r="2540" b="0"/>
+            <wp:docPr id="7" name="Picture 7"/>
+            <wp:cNvGraphicFramePr>
+              <a:graphicFrameLocks xmlns:a="http://schemas.openxmlformats.org/drawingml/2006/main" noChangeAspect="1"/>
+            </wp:cNvGraphicFramePr>
+            <a:graphic xmlns:a="http://schemas.openxmlformats.org/drawingml/2006/main">
+              <a:graphicData uri="http://schemas.openxmlformats.org/drawingml/2006/picture">
+                <pic:pic xmlns:pic="http://schemas.openxmlformats.org/drawingml/2006/picture">
+                  <pic:nvPicPr>
+                    <pic:cNvPr id="0" name="Picture 9"/>
+                    <pic:cNvPicPr>
+                      <a:picLocks noChangeAspect="1" noChangeArrowheads="1"/>
+                    </pic:cNvPicPr>
+                  </pic:nvPicPr>
+                  <pic:blipFill>
+                    <a:blip r:embed="rId15" cstate="print">
+                      <a:extLst>
+                        <a:ext uri="{28A0092B-C50C-407E-A947-70E740481C1C}">
+                          <a14:useLocalDpi xmlns:a14="http://schemas.microsoft.com/office/drawing/2010/main" val="0"/>
+                        </a:ext>
+                      </a:extLst>
+                    </a:blip>
+                    <a:srcRect/>
+                    <a:stretch>
+                      <a:fillRect/>
+                    </a:stretch>
+                  </pic:blipFill>
+                  <pic:spPr bwMode="auto">
+                    <a:xfrm>
+                      <a:off x="0" y="0"/>
+                      <a:ext cx="5731510" cy="3223974"/>
+                    </a:xfrm>
+                    <a:prstGeom prst="rect">
+                      <a:avLst/>
+                    </a:prstGeom>
+                    <a:noFill/>
+                    <a:ln>
+                      <a:noFill/>
+                    </a:ln>
+                  </pic:spPr>
+                </pic:pic>
+              </a:graphicData>
+            </a:graphic>
+          </wp:inline>
+        </w:drawing>
+      </w:r>
+    </w:p>
+    <w:p/>
+    <w:p>
+      <w:pPr>
+        <w:spacing w:after="0"/>
+      </w:pPr>
+      <w:r>
+        <w:t>What is differ</w:t>
+      </w:r>
+      <w:r>
+        <w:t>ence between docker and docker-</w:t>
+      </w:r>
+      <w:proofErr w:type="spellStart"/>
+      <w:r>
+        <w:t>ce</w:t>
+      </w:r>
+      <w:proofErr w:type="spellEnd"/>
+      <w:r>
+        <w:t>.</w:t>
+      </w:r>
+    </w:p>
+    <w:p>
+      <w:pPr>
+        <w:spacing w:after="0"/>
+      </w:pPr>
+    </w:p>
+    <w:p>
+      <w:pPr>
+        <w:spacing w:after="0"/>
+        <w:rPr>
+          <w:b/>
+        </w:rPr>
+      </w:pPr>
+      <w:r>
+        <w:rPr>
+          <w:b/>
+        </w:rPr>
+        <w:t>Docker commands:</w:t>
+      </w:r>
+    </w:p>
+    <w:p>
+      <w:pPr>
+        <w:spacing w:after="0"/>
+        <w:rPr>
+          <w:b/>
+        </w:rPr>
+      </w:pPr>
+    </w:p>
+    <w:p>
+      <w:pPr>
+        <w:spacing w:after="0"/>
+      </w:pPr>
+      <w:r>
+        <w:rPr>
+          <w:b/>
+        </w:rPr>
+        <w:t xml:space="preserve">Docker </w:t>
+      </w:r>
+      <w:proofErr w:type="gramStart"/>
+      <w:r>
+        <w:rPr>
+          <w:b/>
+        </w:rPr>
+        <w:t>build :</w:t>
+      </w:r>
+      <w:proofErr w:type="gramEnd"/>
+      <w:r>
+        <w:rPr>
+          <w:b/>
+        </w:rPr>
+        <w:t xml:space="preserve"> </w:t>
+      </w:r>
+      <w:r>
+        <w:rPr>
+          <w:b/>
+        </w:rPr>
+        <w:t xml:space="preserve"> </w:t>
+      </w:r>
+      <w:r>
+        <w:t xml:space="preserve">Build an image from a </w:t>
+      </w:r>
+      <w:proofErr w:type="spellStart"/>
+      <w:r>
+        <w:t>Dockerfile</w:t>
+      </w:r>
+      <w:proofErr w:type="spellEnd"/>
+    </w:p>
+    <w:p>
+      <w:pPr>
+        <w:spacing w:after="0"/>
+        <w:rPr>
+          <w:b/>
+        </w:rPr>
+      </w:pPr>
+      <w:r>
+        <w:rPr>
+          <w:b/>
+        </w:rPr>
+        <w:t xml:space="preserve">  Ex: </w:t>
+      </w:r>
+      <w:r>
+        <w:rPr>
+          <w:b/>
+        </w:rPr>
+        <w:tab/>
+      </w:r>
+      <w:r>
+        <w:rPr>
+          <w:b/>
+        </w:rPr>
+        <w:t xml:space="preserve">docker build -t </w:t>
+      </w:r>
+      <w:proofErr w:type="spellStart"/>
+      <w:r>
+        <w:rPr>
+          <w:b/>
+        </w:rPr>
+        <w:t>aaa</w:t>
+      </w:r>
+      <w:proofErr w:type="spellEnd"/>
+      <w:r>
+        <w:rPr>
+          <w:b/>
+        </w:rPr>
+        <w:t>-</w:t>
+      </w:r>
+      <w:proofErr w:type="gramStart"/>
+      <w:r>
+        <w:rPr>
+          <w:b/>
+        </w:rPr>
+        <w:t>docker .</w:t>
+      </w:r>
+      <w:proofErr w:type="gramEnd"/>
+    </w:p>
+    <w:p>
+      <w:pPr>
+        <w:spacing w:after="0"/>
+        <w:rPr>
+          <w:b/>
+        </w:rPr>
+      </w:pPr>
+      <w:r>
+        <w:rPr>
+          <w:b/>
+        </w:rPr>
+        <w:tab/>
+        <w:t xml:space="preserve">docker build </w:t>
+      </w:r>
+      <w:r>
+        <w:rPr>
+          <w:b/>
+        </w:rPr>
+        <w:t>-t</w:t>
+      </w:r>
+      <w:r>
+        <w:rPr>
+          <w:b/>
+        </w:rPr>
+        <w:t xml:space="preserve"> </w:t>
+      </w:r>
+      <w:proofErr w:type="spellStart"/>
+      <w:r>
+        <w:rPr>
+          <w:b/>
+        </w:rPr>
+        <w:t>aaa</w:t>
+      </w:r>
+      <w:proofErr w:type="spellEnd"/>
+      <w:r>
+        <w:rPr>
+          <w:b/>
+        </w:rPr>
+        <w:t xml:space="preserve">-docker </w:t>
+      </w:r>
+      <w:r>
+        <w:rPr>
+          <w:b/>
+        </w:rPr>
+        <w:t>-f /</w:t>
+      </w:r>
+      <w:proofErr w:type="spellStart"/>
+      <w:r>
+        <w:rPr>
+          <w:b/>
+        </w:rPr>
+        <w:t>lakshman</w:t>
+      </w:r>
+      <w:proofErr w:type="spellEnd"/>
+      <w:r>
+        <w:rPr>
+          <w:b/>
+        </w:rPr>
+        <w:t>/</w:t>
+      </w:r>
+      <w:proofErr w:type="spellStart"/>
+      <w:r>
+        <w:rPr>
+          <w:b/>
+        </w:rPr>
+        <w:t>Dockerfile</w:t>
+      </w:r>
+      <w:proofErr w:type="spellEnd"/>
+    </w:p>
+    <w:p>
+      <w:pPr>
+        <w:spacing w:after="0"/>
+        <w:rPr>
+          <w:b/>
+        </w:rPr>
+      </w:pPr>
+      <w:r>
+        <w:rPr>
+          <w:b/>
+        </w:rPr>
+        <w:t>Docker tag:</w:t>
+      </w:r>
+    </w:p>
+    <w:p>
+      <w:pPr>
+        <w:spacing w:after="0"/>
+        <w:rPr>
+          <w:b/>
+        </w:rPr>
+      </w:pPr>
+      <w:r>
+        <w:rPr>
+          <w:b/>
+        </w:rPr>
+        <w:tab/>
+      </w:r>
+      <w:r>
+        <w:rPr>
+          <w:b/>
+        </w:rPr>
+        <w:t>docker tag SOURCE_IMAGE</w:t>
+      </w:r>
+      <w:proofErr w:type="gramStart"/>
+      <w:r>
+        <w:rPr>
+          <w:b/>
+        </w:rPr>
+        <w:t>[:TAG</w:t>
+      </w:r>
+      <w:proofErr w:type="gramEnd"/>
+      <w:r>
+        <w:rPr>
+          <w:b/>
+        </w:rPr>
+        <w:t>] TARGET_IMAGE[:TAG]</w:t>
+      </w:r>
+    </w:p>
+    <w:p>
+      <w:pPr>
+        <w:spacing w:after="0"/>
+        <w:rPr>
+          <w:b/>
+        </w:rPr>
+      </w:pPr>
+      <w:r>
+        <w:rPr>
+          <w:b/>
+        </w:rPr>
+        <w:t xml:space="preserve">  Ex:</w:t>
+      </w:r>
+      <w:r>
+        <w:rPr>
+          <w:b/>
+        </w:rPr>
+        <w:t xml:space="preserve">  </w:t>
+      </w:r>
+      <w:r>
+        <w:rPr>
+          <w:b/>
+        </w:rPr>
+        <w:t xml:space="preserve"> </w:t>
+      </w:r>
+      <w:r>
+        <w:rPr>
+          <w:b/>
+        </w:rPr>
+        <w:t xml:space="preserve">docker tag </w:t>
+      </w:r>
+      <w:proofErr w:type="spellStart"/>
+      <w:r>
+        <w:rPr>
+          <w:b/>
+        </w:rPr>
+        <w:t>aaa-dockerimg</w:t>
+      </w:r>
+      <w:proofErr w:type="spellEnd"/>
+      <w:r>
+        <w:rPr>
+          <w:b/>
+        </w:rPr>
+        <w:t xml:space="preserve"> </w:t>
+      </w:r>
+      <w:proofErr w:type="spellStart"/>
+      <w:r>
+        <w:rPr>
+          <w:b/>
+        </w:rPr>
+        <w:t>aaa-repo-can:data</w:t>
+      </w:r>
+      <w:proofErr w:type="spellEnd"/>
+    </w:p>
+    <w:p>
+      <w:pPr>
+        <w:spacing w:after="0"/>
+        <w:rPr>
+          <w:b/>
+        </w:rPr>
+      </w:pPr>
+      <w:r>
+        <w:rPr>
+          <w:b/>
+        </w:rPr>
+        <w:lastRenderedPageBreak/>
+        <w:t>Docker pull to download images from registry</w:t>
+      </w:r>
+    </w:p>
+    <w:p>
+      <w:pPr>
+        <w:spacing w:after="0"/>
+        <w:ind w:left="720"/>
+        <w:rPr>
+          <w:b/>
+        </w:rPr>
+      </w:pPr>
+      <w:r>
+        <w:rPr>
+          <w:b/>
+        </w:rPr>
+        <w:t xml:space="preserve">Ex: </w:t>
+      </w:r>
+      <w:r>
+        <w:rPr>
+          <w:b/>
+        </w:rPr>
+        <w:t>docker pull aaa-core-docker-candidates.repo.lab.pl.alcatel-lucent.com/aaa-dockerimg:19A.20190516061205</w:t>
+      </w:r>
+    </w:p>
+    <w:p>
+      <w:pPr>
+        <w:spacing w:after="0"/>
+        <w:rPr>
+          <w:b/>
+        </w:rPr>
+      </w:pPr>
+      <w:bookmarkStart w:id="0" w:name="_GoBack"/>
+      <w:bookmarkEnd w:id="0"/>
+    </w:p>
     <w:sectPr>
       <w:pgSz w:w="11906" w:h="16838"/>
       <w:pgMar w:top="1440" w:right="1440" w:bottom="1440" w:left="1440" w:header="708" w:footer="708" w:gutter="0"/>

</xml_diff>